<commit_message>
Assignment-3 Advanced Level Complete
</commit_message>
<xml_diff>
--- a/SQL_Assignment_3.docx
+++ b/SQL_Assignment_3.docx
@@ -10,11 +10,7 @@
       </w:pPr>
       <w:r>
         <w:rPr/>
-        <w:t>Assignment-</w:t>
-      </w:r>
-      <w:r>
-        <w:rPr/>
-        <w:t>3</w:t>
+        <w:t>Assignment-3</w:t>
       </w:r>
     </w:p>
     <w:p>
@@ -36,15 +32,15 @@
       <w:r>
         <w:rPr/>
         <w:drawing>
-          <wp:anchor behindDoc="0" distT="0" distB="0" distL="0" distR="0" simplePos="0" locked="0" layoutInCell="1" allowOverlap="1" relativeHeight="5">
+          <wp:anchor behindDoc="0" distT="0" distB="0" distL="0" distR="0" simplePos="0" locked="0" layoutInCell="1" allowOverlap="1" relativeHeight="2">
             <wp:simplePos x="0" y="0"/>
             <wp:positionH relativeFrom="column">
               <wp:align>center</wp:align>
             </wp:positionH>
             <wp:positionV relativeFrom="paragraph">
-              <wp:posOffset>71755</wp:posOffset>
+              <wp:posOffset>635</wp:posOffset>
             </wp:positionV>
-            <wp:extent cx="4688205" cy="5891530"/>
+            <wp:extent cx="4683760" cy="6522085"/>
             <wp:effectExtent l="0" t="0" r="0" b="0"/>
             <wp:wrapTopAndBottom/>
             <wp:docPr id="1" name="Image1" descr=""/>
@@ -62,7 +58,7 @@
                   </pic:nvPicPr>
                   <pic:blipFill>
                     <a:blip r:embed="rId2"/>
-                    <a:srcRect l="-55" t="9961" r="61177" b="-101"/>
+                    <a:srcRect l="-182" t="-130" r="-182" b="-130"/>
                     <a:stretch>
                       <a:fillRect/>
                     </a:stretch>
@@ -70,14 +66,14 @@
                   <pic:spPr bwMode="auto">
                     <a:xfrm>
                       <a:off x="0" y="0"/>
-                      <a:ext cx="4688205" cy="5891530"/>
+                      <a:ext cx="4683760" cy="6522085"/>
                     </a:xfrm>
                     <a:prstGeom prst="rect">
                       <a:avLst/>
                     </a:prstGeom>
                     <a:ln w="12700">
                       <a:solidFill>
-                        <a:srgbClr val="000080"/>
+                        <a:srgbClr val="000000"/>
                       </a:solidFill>
                     </a:ln>
                   </pic:spPr>
@@ -146,36 +142,16 @@
       </w:pPr>
       <w:r>
         <w:rPr/>
-      </w:r>
-    </w:p>
-    <w:p>
-      <w:pPr>
-        <w:pStyle w:val="Normal"/>
-        <w:jc w:val="center"/>
-        <w:rPr/>
-      </w:pPr>
-      <w:r>
-        <w:rPr/>
-      </w:r>
-    </w:p>
-    <w:p>
-      <w:pPr>
-        <w:pStyle w:val="Normal"/>
-        <w:jc w:val="center"/>
-        <w:rPr/>
-      </w:pPr>
-      <w:r>
-        <w:rPr/>
         <w:drawing>
           <wp:anchor behindDoc="0" distT="0" distB="0" distL="0" distR="0" simplePos="0" locked="0" layoutInCell="1" allowOverlap="1" relativeHeight="3">
             <wp:simplePos x="0" y="0"/>
             <wp:positionH relativeFrom="column">
-              <wp:posOffset>38100</wp:posOffset>
+              <wp:align>center</wp:align>
             </wp:positionH>
             <wp:positionV relativeFrom="paragraph">
-              <wp:posOffset>57150</wp:posOffset>
+              <wp:posOffset>635</wp:posOffset>
             </wp:positionV>
-            <wp:extent cx="5731510" cy="3355975"/>
+            <wp:extent cx="5180330" cy="4487545"/>
             <wp:effectExtent l="0" t="0" r="0" b="0"/>
             <wp:wrapTopAndBottom/>
             <wp:docPr id="2" name="Image5" descr=""/>
@@ -193,7 +169,7 @@
                   </pic:nvPicPr>
                   <pic:blipFill>
                     <a:blip r:embed="rId3"/>
-                    <a:srcRect l="-108" t="-185" r="-108" b="-185"/>
+                    <a:srcRect l="-153" t="-177" r="-153" b="-177"/>
                     <a:stretch>
                       <a:fillRect/>
                     </a:stretch>
@@ -201,14 +177,14 @@
                   <pic:spPr bwMode="auto">
                     <a:xfrm>
                       <a:off x="0" y="0"/>
-                      <a:ext cx="5731510" cy="3355975"/>
+                      <a:ext cx="5180330" cy="4487545"/>
                     </a:xfrm>
                     <a:prstGeom prst="rect">
                       <a:avLst/>
                     </a:prstGeom>
                     <a:ln w="12700">
                       <a:solidFill>
-                        <a:srgbClr val="000080"/>
+                        <a:srgbClr val="000000"/>
                       </a:solidFill>
                     </a:ln>
                   </pic:spPr>
@@ -217,26 +193,6 @@
             </a:graphic>
           </wp:anchor>
         </w:drawing>
-      </w:r>
-    </w:p>
-    <w:p>
-      <w:pPr>
-        <w:pStyle w:val="Normal"/>
-        <w:jc w:val="center"/>
-        <w:rPr/>
-      </w:pPr>
-      <w:r>
-        <w:rPr/>
-      </w:r>
-    </w:p>
-    <w:p>
-      <w:pPr>
-        <w:pStyle w:val="Normal"/>
-        <w:jc w:val="center"/>
-        <w:rPr/>
-      </w:pPr>
-      <w:r>
-        <w:rPr/>
       </w:r>
     </w:p>
     <w:p>
@@ -256,9 +212,9 @@
             <wp:positionV relativeFrom="paragraph">
               <wp:posOffset>635</wp:posOffset>
             </wp:positionV>
-            <wp:extent cx="5731510" cy="3148330"/>
+            <wp:extent cx="5731510" cy="3307715"/>
             <wp:effectExtent l="0" t="0" r="0" b="0"/>
-            <wp:wrapTopAndBottom/>
+            <wp:wrapSquare wrapText="largest"/>
             <wp:docPr id="3" name="Image3" descr=""/>
             <wp:cNvGraphicFramePr>
               <a:graphicFrameLocks xmlns:a="http://schemas.openxmlformats.org/drawingml/2006/main" noChangeAspect="1"/>
@@ -274,7 +230,7 @@
                   </pic:nvPicPr>
                   <pic:blipFill>
                     <a:blip r:embed="rId4"/>
-                    <a:srcRect l="-118" t="-215" r="-118" b="-215"/>
+                    <a:srcRect l="-163" t="-282" r="-163" b="-282"/>
                     <a:stretch>
                       <a:fillRect/>
                     </a:stretch>
@@ -282,14 +238,14 @@
                   <pic:spPr bwMode="auto">
                     <a:xfrm>
                       <a:off x="0" y="0"/>
-                      <a:ext cx="5731510" cy="3148330"/>
+                      <a:ext cx="5731510" cy="3307715"/>
                     </a:xfrm>
                     <a:prstGeom prst="rect">
                       <a:avLst/>
                     </a:prstGeom>
                     <a:ln w="12700">
                       <a:solidFill>
-                        <a:srgbClr val="000080"/>
+                        <a:srgbClr val="000000"/>
                       </a:solidFill>
                     </a:ln>
                   </pic:spPr>
@@ -308,6 +264,7 @@
       </w:pPr>
       <w:r>
         <w:rPr/>
+        <w:t xml:space="preserve"> </w:t>
       </w:r>
     </w:p>
     <w:p>
@@ -318,28 +275,8 @@
       </w:pPr>
       <w:r>
         <w:rPr/>
-      </w:r>
-    </w:p>
-    <w:p>
-      <w:pPr>
-        <w:pStyle w:val="Normal"/>
-        <w:jc w:val="center"/>
-        <w:rPr/>
-      </w:pPr>
-      <w:r>
-        <w:rPr/>
-      </w:r>
-    </w:p>
-    <w:p>
-      <w:pPr>
-        <w:pStyle w:val="Normal"/>
-        <w:jc w:val="center"/>
-        <w:rPr/>
-      </w:pPr>
-      <w:r>
-        <w:rPr/>
         <w:drawing>
-          <wp:anchor behindDoc="0" distT="0" distB="0" distL="0" distR="0" simplePos="0" locked="0" layoutInCell="1" allowOverlap="1" relativeHeight="6">
+          <wp:anchor behindDoc="0" distT="0" distB="0" distL="0" distR="0" simplePos="0" locked="0" layoutInCell="1" allowOverlap="1" relativeHeight="5">
             <wp:simplePos x="0" y="0"/>
             <wp:positionH relativeFrom="column">
               <wp:align>center</wp:align>
@@ -347,7 +284,7 @@
             <wp:positionV relativeFrom="paragraph">
               <wp:posOffset>635</wp:posOffset>
             </wp:positionV>
-            <wp:extent cx="5731510" cy="2849245"/>
+            <wp:extent cx="5731510" cy="3661410"/>
             <wp:effectExtent l="0" t="0" r="0" b="0"/>
             <wp:wrapTopAndBottom/>
             <wp:docPr id="4" name="Image2" descr=""/>
@@ -365,7 +302,7 @@
                   </pic:nvPicPr>
                   <pic:blipFill>
                     <a:blip r:embed="rId5"/>
-                    <a:srcRect l="-120" t="-241" r="-120" b="-241"/>
+                    <a:srcRect l="-163" t="-255" r="-163" b="-255"/>
                     <a:stretch>
                       <a:fillRect/>
                     </a:stretch>
@@ -373,14 +310,14 @@
                   <pic:spPr bwMode="auto">
                     <a:xfrm>
                       <a:off x="0" y="0"/>
-                      <a:ext cx="5731510" cy="2849245"/>
+                      <a:ext cx="5731510" cy="3661410"/>
                     </a:xfrm>
                     <a:prstGeom prst="rect">
                       <a:avLst/>
                     </a:prstGeom>
                     <a:ln w="12700">
                       <a:solidFill>
-                        <a:srgbClr val="000080"/>
+                        <a:srgbClr val="000000"/>
                       </a:solidFill>
                     </a:ln>
                   </pic:spPr>
@@ -411,7 +348,7 @@
       <w:r>
         <w:rPr/>
         <w:drawing>
-          <wp:anchor behindDoc="0" distT="0" distB="0" distL="0" distR="0" simplePos="0" locked="0" layoutInCell="1" allowOverlap="1" relativeHeight="2">
+          <wp:anchor behindDoc="0" distT="0" distB="0" distL="0" distR="0" simplePos="0" locked="0" layoutInCell="1" allowOverlap="1" relativeHeight="6">
             <wp:simplePos x="0" y="0"/>
             <wp:positionH relativeFrom="column">
               <wp:align>center</wp:align>
@@ -419,7 +356,7 @@
             <wp:positionV relativeFrom="paragraph">
               <wp:posOffset>635</wp:posOffset>
             </wp:positionV>
-            <wp:extent cx="5731510" cy="3386455"/>
+            <wp:extent cx="5731510" cy="3559175"/>
             <wp:effectExtent l="0" t="0" r="0" b="0"/>
             <wp:wrapSquare wrapText="largest"/>
             <wp:docPr id="5" name="Image4" descr=""/>
@@ -437,7 +374,7 @@
                   </pic:nvPicPr>
                   <pic:blipFill>
                     <a:blip r:embed="rId6"/>
-                    <a:srcRect l="-134" t="-227" r="-134" b="-227"/>
+                    <a:srcRect l="-161" t="-259" r="-161" b="-259"/>
                     <a:stretch>
                       <a:fillRect/>
                     </a:stretch>
@@ -445,14 +382,14 @@
                   <pic:spPr bwMode="auto">
                     <a:xfrm>
                       <a:off x="0" y="0"/>
-                      <a:ext cx="5731510" cy="3386455"/>
+                      <a:ext cx="5731510" cy="3559175"/>
                     </a:xfrm>
                     <a:prstGeom prst="rect">
                       <a:avLst/>
                     </a:prstGeom>
                     <a:ln w="12700">
                       <a:solidFill>
-                        <a:srgbClr val="000080"/>
+                        <a:srgbClr val="000000"/>
                       </a:solidFill>
                     </a:ln>
                   </pic:spPr>

</xml_diff>

<commit_message>
Assignment-3 1st answer modified
</commit_message>
<xml_diff>
--- a/SQL_Assignment_3.docx
+++ b/SQL_Assignment_3.docx
@@ -143,7 +143,7 @@
       <w:r>
         <w:rPr/>
         <w:drawing>
-          <wp:anchor behindDoc="0" distT="0" distB="0" distL="0" distR="0" simplePos="0" locked="0" layoutInCell="1" allowOverlap="1" relativeHeight="3">
+          <wp:anchor behindDoc="0" distT="0" distB="0" distL="0" distR="0" simplePos="0" locked="0" layoutInCell="1" allowOverlap="1" relativeHeight="6">
             <wp:simplePos x="0" y="0"/>
             <wp:positionH relativeFrom="column">
               <wp:align>center</wp:align>
@@ -151,7 +151,7 @@
             <wp:positionV relativeFrom="paragraph">
               <wp:posOffset>635</wp:posOffset>
             </wp:positionV>
-            <wp:extent cx="5180330" cy="4487545"/>
+            <wp:extent cx="5731510" cy="3262630"/>
             <wp:effectExtent l="0" t="0" r="0" b="0"/>
             <wp:wrapTopAndBottom/>
             <wp:docPr id="2" name="Image5" descr=""/>
@@ -169,7 +169,6 @@
                   </pic:nvPicPr>
                   <pic:blipFill>
                     <a:blip r:embed="rId3"/>
-                    <a:srcRect l="-153" t="-177" r="-153" b="-177"/>
                     <a:stretch>
                       <a:fillRect/>
                     </a:stretch>
@@ -177,16 +176,11 @@
                   <pic:spPr bwMode="auto">
                     <a:xfrm>
                       <a:off x="0" y="0"/>
-                      <a:ext cx="5180330" cy="4487545"/>
+                      <a:ext cx="5731510" cy="3262630"/>
                     </a:xfrm>
                     <a:prstGeom prst="rect">
                       <a:avLst/>
                     </a:prstGeom>
-                    <a:ln w="12700">
-                      <a:solidFill>
-                        <a:srgbClr val="000000"/>
-                      </a:solidFill>
-                    </a:ln>
                   </pic:spPr>
                 </pic:pic>
               </a:graphicData>
@@ -203,8 +197,28 @@
       </w:pPr>
       <w:r>
         <w:rPr/>
+      </w:r>
+    </w:p>
+    <w:p>
+      <w:pPr>
+        <w:pStyle w:val="Normal"/>
+        <w:jc w:val="center"/>
+        <w:rPr/>
+      </w:pPr>
+      <w:r>
+        <w:rPr/>
+      </w:r>
+    </w:p>
+    <w:p>
+      <w:pPr>
+        <w:pStyle w:val="Normal"/>
+        <w:jc w:val="center"/>
+        <w:rPr/>
+      </w:pPr>
+      <w:r>
+        <w:rPr/>
         <w:drawing>
-          <wp:anchor behindDoc="0" distT="0" distB="0" distL="0" distR="0" simplePos="0" locked="0" layoutInCell="1" allowOverlap="1" relativeHeight="4">
+          <wp:anchor behindDoc="0" distT="0" distB="0" distL="0" distR="0" simplePos="0" locked="0" layoutInCell="1" allowOverlap="1" relativeHeight="3">
             <wp:simplePos x="0" y="0"/>
             <wp:positionH relativeFrom="column">
               <wp:align>center</wp:align>
@@ -275,8 +289,28 @@
       </w:pPr>
       <w:r>
         <w:rPr/>
+      </w:r>
+    </w:p>
+    <w:p>
+      <w:pPr>
+        <w:pStyle w:val="Normal"/>
+        <w:jc w:val="center"/>
+        <w:rPr/>
+      </w:pPr>
+      <w:r>
+        <w:rPr/>
+      </w:r>
+    </w:p>
+    <w:p>
+      <w:pPr>
+        <w:pStyle w:val="Normal"/>
+        <w:jc w:val="center"/>
+        <w:rPr/>
+      </w:pPr>
+      <w:r>
+        <w:rPr/>
         <w:drawing>
-          <wp:anchor behindDoc="0" distT="0" distB="0" distL="0" distR="0" simplePos="0" locked="0" layoutInCell="1" allowOverlap="1" relativeHeight="5">
+          <wp:anchor behindDoc="0" distT="0" distB="0" distL="0" distR="0" simplePos="0" locked="0" layoutInCell="1" allowOverlap="1" relativeHeight="4">
             <wp:simplePos x="0" y="0"/>
             <wp:positionH relativeFrom="column">
               <wp:align>center</wp:align>
@@ -348,7 +382,7 @@
       <w:r>
         <w:rPr/>
         <w:drawing>
-          <wp:anchor behindDoc="0" distT="0" distB="0" distL="0" distR="0" simplePos="0" locked="0" layoutInCell="1" allowOverlap="1" relativeHeight="6">
+          <wp:anchor behindDoc="0" distT="0" distB="0" distL="0" distR="0" simplePos="0" locked="0" layoutInCell="1" allowOverlap="1" relativeHeight="5">
             <wp:simplePos x="0" y="0"/>
             <wp:positionH relativeFrom="column">
               <wp:align>center</wp:align>

</xml_diff>